<commit_message>
Continue working on report
</commit_message>
<xml_diff>
--- a/OS01_MORA-David_CHATTI-Rim_A22.docx
+++ b/OS01_MORA-David_CHATTI-Rim_A22.docx
@@ -636,8 +636,20 @@
                                     <w:szCs w:val="32"/>
                                     <w:lang w:val="fr-FR"/>
                                   </w:rPr>
-                                  <w:t>Projet Final C++ et Modélisation Mathématique dans Gusek</w:t>
+                                  <w:t xml:space="preserve">Projet Final C++ et Modélisation Mathématique dans </w:t>
                                 </w:r>
+                                <w:proofErr w:type="spellStart"/>
+                                <w:r>
+                                  <w:rPr>
+                                    <w:b/>
+                                    <w:bCs/>
+                                    <w:sz w:val="36"/>
+                                    <w:szCs w:val="32"/>
+                                    <w:lang w:val="fr-FR"/>
+                                  </w:rPr>
+                                  <w:t>Gusek</w:t>
+                                </w:r>
+                                <w:proofErr w:type="spellEnd"/>
                               </w:p>
                               <w:p>
                                 <w:pPr>
@@ -800,8 +812,20 @@
                               <w:szCs w:val="32"/>
                               <w:lang w:val="fr-FR"/>
                             </w:rPr>
-                            <w:t>Projet Final C++ et Modélisation Mathématique dans Gusek</w:t>
+                            <w:t xml:space="preserve">Projet Final C++ et Modélisation Mathématique dans </w:t>
                           </w:r>
+                          <w:proofErr w:type="spellStart"/>
+                          <w:r>
+                            <w:rPr>
+                              <w:b/>
+                              <w:bCs/>
+                              <w:sz w:val="36"/>
+                              <w:szCs w:val="32"/>
+                              <w:lang w:val="fr-FR"/>
+                            </w:rPr>
+                            <w:t>Gusek</w:t>
+                          </w:r>
+                          <w:proofErr w:type="spellEnd"/>
                         </w:p>
                         <w:p>
                           <w:pPr>
@@ -1688,7 +1712,7 @@
                 <w:webHidden/>
                 <w:lang w:val="fr-FR"/>
               </w:rPr>
-              <w:t>10</w:t>
+              <w:t>6</w:t>
             </w:r>
             <w:r>
               <w:rPr>
@@ -1789,7 +1813,7 @@
                 <w:webHidden/>
                 <w:lang w:val="fr-FR"/>
               </w:rPr>
-              <w:t>18</w:t>
+              <w:t>12</w:t>
             </w:r>
             <w:r>
               <w:rPr>
@@ -1968,22 +1992,17 @@
             <w:webHidden/>
             <w:lang w:val="fr-FR"/>
           </w:rPr>
-        </w:r>
-        <w:r>
-          <w:rPr>
-            <w:noProof/>
-            <w:webHidden/>
-            <w:lang w:val="fr-FR"/>
-          </w:rPr>
           <w:fldChar w:fldCharType="separate"/>
         </w:r>
         <w:r>
           <w:rPr>
+            <w:b/>
+            <w:bCs/>
             <w:noProof/>
             <w:webHidden/>
-            <w:lang w:val="fr-FR"/>
+            <w:lang w:val="es-ES"/>
           </w:rPr>
-          <w:t>7</w:t>
+          <w:t>¡Error! Marcador no definido.</w:t>
         </w:r>
         <w:r>
           <w:rPr>
@@ -2049,22 +2068,17 @@
             <w:webHidden/>
             <w:lang w:val="fr-FR"/>
           </w:rPr>
-        </w:r>
-        <w:r>
-          <w:rPr>
-            <w:noProof/>
-            <w:webHidden/>
-            <w:lang w:val="fr-FR"/>
-          </w:rPr>
           <w:fldChar w:fldCharType="separate"/>
         </w:r>
         <w:r>
           <w:rPr>
+            <w:b/>
+            <w:bCs/>
             <w:noProof/>
             <w:webHidden/>
-            <w:lang w:val="fr-FR"/>
+            <w:lang w:val="es-ES"/>
           </w:rPr>
-          <w:t>8</w:t>
+          <w:t>¡Error! Marcador no definido.</w:t>
         </w:r>
         <w:r>
           <w:rPr>
@@ -2130,22 +2144,17 @@
             <w:webHidden/>
             <w:lang w:val="fr-FR"/>
           </w:rPr>
-        </w:r>
-        <w:r>
-          <w:rPr>
-            <w:noProof/>
-            <w:webHidden/>
-            <w:lang w:val="fr-FR"/>
-          </w:rPr>
           <w:fldChar w:fldCharType="separate"/>
         </w:r>
         <w:r>
           <w:rPr>
+            <w:b/>
+            <w:bCs/>
             <w:noProof/>
             <w:webHidden/>
-            <w:lang w:val="fr-FR"/>
+            <w:lang w:val="es-ES"/>
           </w:rPr>
-          <w:t>8</w:t>
+          <w:t>¡Error! Marcador no definido.</w:t>
         </w:r>
         <w:r>
           <w:rPr>
@@ -2228,22 +2237,17 @@
             <w:webHidden/>
             <w:lang w:val="fr-FR"/>
           </w:rPr>
-        </w:r>
-        <w:r>
-          <w:rPr>
-            <w:noProof/>
-            <w:webHidden/>
-            <w:lang w:val="fr-FR"/>
-          </w:rPr>
           <w:fldChar w:fldCharType="separate"/>
         </w:r>
         <w:r>
           <w:rPr>
+            <w:b/>
+            <w:bCs/>
             <w:noProof/>
             <w:webHidden/>
-            <w:lang w:val="fr-FR"/>
+            <w:lang w:val="es-ES"/>
           </w:rPr>
-          <w:t>9</w:t>
+          <w:t>¡Error! Marcador no definido.</w:t>
         </w:r>
         <w:r>
           <w:rPr>
@@ -2309,22 +2313,17 @@
             <w:webHidden/>
             <w:lang w:val="fr-FR"/>
           </w:rPr>
-        </w:r>
-        <w:r>
-          <w:rPr>
-            <w:noProof/>
-            <w:webHidden/>
-            <w:lang w:val="fr-FR"/>
-          </w:rPr>
           <w:fldChar w:fldCharType="separate"/>
         </w:r>
         <w:r>
           <w:rPr>
+            <w:b/>
+            <w:bCs/>
             <w:noProof/>
             <w:webHidden/>
-            <w:lang w:val="fr-FR"/>
+            <w:lang w:val="es-ES"/>
           </w:rPr>
-          <w:t>9</w:t>
+          <w:t>¡Error! Marcador no definido.</w:t>
         </w:r>
         <w:r>
           <w:rPr>
@@ -2405,7 +2404,7 @@
             <w:webHidden/>
             <w:lang w:val="fr-FR"/>
           </w:rPr>
-          <w:t>16</w:t>
+          <w:t>10</w:t>
         </w:r>
         <w:r>
           <w:rPr>
@@ -2486,7 +2485,7 @@
             <w:webHidden/>
             <w:lang w:val="fr-FR"/>
           </w:rPr>
-          <w:t>16</w:t>
+          <w:t>10</w:t>
         </w:r>
         <w:r>
           <w:rPr>
@@ -2567,7 +2566,7 @@
             <w:webHidden/>
             <w:lang w:val="fr-FR"/>
           </w:rPr>
-          <w:t>17</w:t>
+          <w:t>11</w:t>
         </w:r>
         <w:r>
           <w:rPr>
@@ -2648,7 +2647,7 @@
             <w:webHidden/>
             <w:lang w:val="fr-FR"/>
           </w:rPr>
-          <w:t>17</w:t>
+          <w:t>11</w:t>
         </w:r>
         <w:r>
           <w:rPr>
@@ -2796,7 +2795,7 @@
             <w:webHidden/>
             <w:lang w:val="fr-FR"/>
           </w:rPr>
-          <w:t>7</w:t>
+          <w:t>5</w:t>
         </w:r>
         <w:r>
           <w:rPr>
@@ -2877,7 +2876,7 @@
             <w:webHidden/>
             <w:lang w:val="fr-FR"/>
           </w:rPr>
-          <w:t>15</w:t>
+          <w:t>9</w:t>
         </w:r>
         <w:r>
           <w:rPr>
@@ -2995,14 +2994,78 @@
           <w:rFonts w:cs="Times New Roman"/>
           <w:lang w:val="fr-FR"/>
         </w:rPr>
-        <w:t xml:space="preserve">Dans cette première partie, on va étudier les algorithmes de géométrie (computational geometry) appliquée aux polygones avec langage C++. </w:t>
-      </w:r>
+        <w:t>Dans cette première partie, on va étudier les algorithmes de géométrie (</w:t>
+      </w:r>
+      <w:proofErr w:type="spellStart"/>
       <w:r>
         <w:rPr>
           <w:rFonts w:cs="Times New Roman"/>
           <w:lang w:val="fr-FR"/>
         </w:rPr>
-        <w:t>On va d’abord déclarer une classe polygon et puis réaliser les méthodes associée. Ensuite, on générer</w:t>
+        <w:t>computational</w:t>
+      </w:r>
+      <w:proofErr w:type="spellEnd"/>
+      <w:r>
+        <w:rPr>
+          <w:rFonts w:cs="Times New Roman"/>
+          <w:lang w:val="fr-FR"/>
+        </w:rPr>
+        <w:t xml:space="preserve"> </w:t>
+      </w:r>
+      <w:proofErr w:type="spellStart"/>
+      <w:r>
+        <w:rPr>
+          <w:rFonts w:cs="Times New Roman"/>
+          <w:lang w:val="fr-FR"/>
+        </w:rPr>
+        <w:t>geometry</w:t>
+      </w:r>
+      <w:proofErr w:type="spellEnd"/>
+      <w:r>
+        <w:rPr>
+          <w:rFonts w:cs="Times New Roman"/>
+          <w:lang w:val="fr-FR"/>
+        </w:rPr>
+        <w:t xml:space="preserve">) appliquée aux polygones avec langage C++. </w:t>
+      </w:r>
+      <w:r>
+        <w:rPr>
+          <w:rFonts w:cs="Times New Roman"/>
+          <w:lang w:val="fr-FR"/>
+        </w:rPr>
+        <w:t xml:space="preserve">On va d’abord déclarer une classe </w:t>
+      </w:r>
+      <w:proofErr w:type="spellStart"/>
+      <w:r>
+        <w:rPr>
+          <w:rFonts w:cs="Times New Roman"/>
+          <w:lang w:val="fr-FR"/>
+        </w:rPr>
+        <w:t>polygon</w:t>
+      </w:r>
+      <w:proofErr w:type="spellEnd"/>
+      <w:r>
+        <w:rPr>
+          <w:rFonts w:cs="Times New Roman"/>
+          <w:lang w:val="fr-FR"/>
+        </w:rPr>
+        <w:t xml:space="preserve"> et puis réaliser </w:t>
+      </w:r>
+      <w:proofErr w:type="gramStart"/>
+      <w:r>
+        <w:rPr>
+          <w:rFonts w:cs="Times New Roman"/>
+          <w:lang w:val="fr-FR"/>
+        </w:rPr>
+        <w:t>les méthodes associée</w:t>
+      </w:r>
+      <w:proofErr w:type="gramEnd"/>
+      <w:r>
+        <w:rPr>
+          <w:rFonts w:cs="Times New Roman"/>
+          <w:lang w:val="fr-FR"/>
+        </w:rPr>
+        <w:t>. Ensuite, on générer</w:t>
       </w:r>
       <w:r>
         <w:rPr>
@@ -3069,7 +3132,23 @@
           <w:rFonts w:ascii="Times New Roman" w:hAnsi="Times New Roman" w:cs="Times New Roman"/>
           <w:lang w:val="fr-FR"/>
         </w:rPr>
-        <w:t>Une classe polygon avec ses méthodes</w:t>
+        <w:t xml:space="preserve">Une classe </w:t>
+      </w:r>
+      <w:proofErr w:type="spellStart"/>
+      <w:r>
+        <w:rPr>
+          <w:rFonts w:ascii="Times New Roman" w:hAnsi="Times New Roman" w:cs="Times New Roman"/>
+          <w:lang w:val="fr-FR"/>
+        </w:rPr>
+        <w:t>polygon</w:t>
+      </w:r>
+      <w:proofErr w:type="spellEnd"/>
+      <w:r>
+        <w:rPr>
+          <w:rFonts w:ascii="Times New Roman" w:hAnsi="Times New Roman" w:cs="Times New Roman"/>
+          <w:lang w:val="fr-FR"/>
+        </w:rPr>
+        <w:t xml:space="preserve"> avec ses méthodes</w:t>
       </w:r>
       <w:bookmarkEnd w:id="3"/>
     </w:p>
@@ -3097,8 +3176,16 @@
         <w:rPr>
           <w:lang w:val="fr-FR"/>
         </w:rPr>
-        <w:t>Classe polygon</w:t>
-      </w:r>
+        <w:t xml:space="preserve">Classe </w:t>
+      </w:r>
+      <w:proofErr w:type="spellStart"/>
+      <w:r>
+        <w:rPr>
+          <w:lang w:val="fr-FR"/>
+        </w:rPr>
+        <w:t>polygon</w:t>
+      </w:r>
+      <w:proofErr w:type="spellEnd"/>
     </w:p>
     <w:p>
       <w:pPr>
@@ -3649,8 +3736,16 @@
         <w:rPr>
           <w:lang w:val="fr-FR"/>
         </w:rPr>
-        <w:t> ={1..</w:t>
-      </w:r>
+        <w:t> ={</w:t>
+      </w:r>
+      <w:proofErr w:type="gramStart"/>
+      <w:r>
+        <w:rPr>
+          <w:lang w:val="fr-FR"/>
+        </w:rPr>
+        <w:t>1..</w:t>
+      </w:r>
+      <w:proofErr w:type="gramEnd"/>
       <w:r>
         <w:rPr>
           <w:i/>
@@ -3749,6 +3844,7 @@
         </w:rPr>
         <w:t> ={</w:t>
       </w:r>
+      <w:proofErr w:type="gramStart"/>
       <w:r>
         <w:rPr>
           <w:lang w:val="fr-FR"/>
@@ -3761,6 +3857,7 @@
         </w:rPr>
         <w:t>..</w:t>
       </w:r>
+      <w:proofErr w:type="gramEnd"/>
       <w:r>
         <w:rPr>
           <w:i/>
@@ -3839,8 +3936,16 @@
         <w:rPr>
           <w:lang w:val="fr-FR"/>
         </w:rPr>
-        <w:t> ={</w:t>
-      </w:r>
+        <w:t> </w:t>
+      </w:r>
+      <w:proofErr w:type="gramStart"/>
+      <w:r>
+        <w:rPr>
+          <w:lang w:val="fr-FR"/>
+        </w:rPr>
+        <w:t>={</w:t>
+      </w:r>
+      <w:proofErr w:type="gramEnd"/>
       <w:r>
         <w:rPr>
           <w:lang w:val="fr-FR"/>
@@ -3896,6 +4001,7 @@
           <w:lang w:val="fr-FR"/>
         </w:rPr>
       </w:pPr>
+      <w:proofErr w:type="gramStart"/>
       <w:r>
         <w:rPr>
           <w:b/>
@@ -3906,6 +4012,7 @@
         </w:rPr>
         <w:t>n</w:t>
       </w:r>
+      <w:proofErr w:type="gramEnd"/>
       <w:r>
         <w:rPr>
           <w:lang w:val="fr-FR"/>
@@ -4442,6 +4549,7 @@
           <w:lang w:val="fr-FR"/>
         </w:rPr>
       </w:pPr>
+      <w:proofErr w:type="spellStart"/>
       <w:r>
         <w:rPr>
           <w:b/>
@@ -4450,7 +4558,18 @@
           <w:iCs/>
           <w:lang w:val="fr-FR"/>
         </w:rPr>
-        <w:t>Kcam </w:t>
+        <w:t>Kcam</w:t>
+      </w:r>
+      <w:proofErr w:type="spellEnd"/>
+      <w:r>
+        <w:rPr>
+          <w:b/>
+          <w:bCs/>
+          <w:i/>
+          <w:iCs/>
+          <w:lang w:val="fr-FR"/>
+        </w:rPr>
+        <w:t> </w:t>
       </w:r>
       <w:r>
         <w:rPr>
@@ -4490,6 +4609,7 @@
           <w:lang w:val="fr-FR"/>
         </w:rPr>
       </w:pPr>
+      <w:proofErr w:type="gramStart"/>
       <w:r>
         <w:rPr>
           <w:b/>
@@ -4498,7 +4618,18 @@
           <w:iCs/>
           <w:lang w:val="fr-FR"/>
         </w:rPr>
-        <w:t>cam </w:t>
+        <w:t>cam</w:t>
+      </w:r>
+      <w:proofErr w:type="gramEnd"/>
+      <w:r>
+        <w:rPr>
+          <w:b/>
+          <w:bCs/>
+          <w:i/>
+          <w:iCs/>
+          <w:lang w:val="fr-FR"/>
+        </w:rPr>
+        <w:t> </w:t>
       </w:r>
       <w:r>
         <w:rPr>
@@ -4647,6 +4778,7 @@
           <w:lang w:val="fr-FR"/>
         </w:rPr>
       </w:pPr>
+      <w:proofErr w:type="spellStart"/>
       <w:r>
         <w:rPr>
           <w:b/>
@@ -4668,6 +4800,7 @@
         </w:rPr>
         <w:t>t</w:t>
       </w:r>
+      <w:proofErr w:type="spellEnd"/>
       <w:r>
         <w:rPr>
           <w:lang w:val="fr-FR"/>
@@ -4744,6 +4877,7 @@
           <w:lang w:val="fr-FR"/>
         </w:rPr>
       </w:pPr>
+      <w:proofErr w:type="spellStart"/>
       <w:r>
         <w:rPr>
           <w:b/>
@@ -4765,6 +4899,7 @@
         </w:rPr>
         <w:t>t</w:t>
       </w:r>
+      <w:proofErr w:type="spellEnd"/>
       <w:r>
         <w:rPr>
           <w:b/>
@@ -4815,6 +4950,7 @@
           <w:lang w:val="fr-FR"/>
         </w:rPr>
       </w:pPr>
+      <w:proofErr w:type="spellStart"/>
       <w:r>
         <w:rPr>
           <w:b/>
@@ -4836,6 +4972,7 @@
         </w:rPr>
         <w:t>t</w:t>
       </w:r>
+      <w:proofErr w:type="spellEnd"/>
       <w:r>
         <w:rPr>
           <w:b/>
@@ -4886,6 +5023,7 @@
           <w:lang w:val="fr-FR"/>
         </w:rPr>
       </w:pPr>
+      <w:proofErr w:type="spellStart"/>
       <w:r>
         <w:rPr>
           <w:b/>
@@ -4917,6 +5055,7 @@
         </w:rPr>
         <w:t>t</w:t>
       </w:r>
+      <w:proofErr w:type="spellEnd"/>
       <w:r>
         <w:rPr>
           <w:b/>
@@ -4967,6 +5106,7 @@
           <w:lang w:val="fr-FR"/>
         </w:rPr>
       </w:pPr>
+      <w:proofErr w:type="spellStart"/>
       <w:r>
         <w:rPr>
           <w:b/>
@@ -4988,6 +5128,7 @@
         </w:rPr>
         <w:t>t</w:t>
       </w:r>
+      <w:proofErr w:type="spellEnd"/>
       <w:r>
         <w:rPr>
           <w:b/>
@@ -5121,6 +5262,7 @@
           <w:lang w:val="fr-FR"/>
         </w:rPr>
       </w:pPr>
+      <w:proofErr w:type="spellStart"/>
       <w:r>
         <w:rPr>
           <w:b/>
@@ -5152,6 +5294,7 @@
         </w:rPr>
         <w:t>t</w:t>
       </w:r>
+      <w:proofErr w:type="spellEnd"/>
       <w:r>
         <w:rPr>
           <w:b/>
@@ -8713,7 +8856,38 @@
           <w:bCs/>
           <w:lang w:val="fr-FR"/>
         </w:rPr>
-        <w:t>Intel(R) Core(TM) i5-82</w:t>
+        <w:t xml:space="preserve">Intel(R) </w:t>
+      </w:r>
+      <w:proofErr w:type="spellStart"/>
+      <w:proofErr w:type="gramStart"/>
+      <w:r>
+        <w:rPr>
+          <w:rFonts w:cs="Times New Roman"/>
+          <w:b/>
+          <w:bCs/>
+          <w:lang w:val="fr-FR"/>
+        </w:rPr>
+        <w:t>Core</w:t>
+      </w:r>
+      <w:proofErr w:type="spellEnd"/>
+      <w:r>
+        <w:rPr>
+          <w:rFonts w:cs="Times New Roman"/>
+          <w:b/>
+          <w:bCs/>
+          <w:lang w:val="fr-FR"/>
+        </w:rPr>
+        <w:t>(</w:t>
+      </w:r>
+      <w:proofErr w:type="gramEnd"/>
+      <w:r>
+        <w:rPr>
+          <w:rFonts w:cs="Times New Roman"/>
+          <w:b/>
+          <w:bCs/>
+          <w:lang w:val="fr-FR"/>
+        </w:rPr>
+        <w:t>TM) i5-82</w:t>
       </w:r>
       <w:r>
         <w:rPr>
@@ -9011,6 +9185,7 @@
                 <w:lang w:val="es-CO" w:eastAsia="es-CO"/>
               </w:rPr>
             </w:pPr>
+            <w:proofErr w:type="spellStart"/>
             <w:r>
               <w:rPr>
                 <w:rFonts w:ascii="Calibri" w:eastAsia="Times New Roman" w:hAnsi="Calibri" w:cs="Calibri"/>
@@ -9032,6 +9207,7 @@
               </w:rPr>
               <w:t>t</w:t>
             </w:r>
+            <w:proofErr w:type="spellEnd"/>
           </w:p>
         </w:tc>
         <w:tc>
@@ -9062,6 +9238,7 @@
                 <w:lang w:val="es-CO" w:eastAsia="es-CO"/>
               </w:rPr>
             </w:pPr>
+            <w:proofErr w:type="spellStart"/>
             <w:r>
               <w:rPr>
                 <w:rFonts w:ascii="Calibri" w:eastAsia="Times New Roman" w:hAnsi="Calibri" w:cs="Calibri"/>
@@ -9083,6 +9260,7 @@
               </w:rPr>
               <w:t>t</w:t>
             </w:r>
+            <w:proofErr w:type="spellEnd"/>
           </w:p>
         </w:tc>
         <w:tc>
@@ -9113,6 +9291,7 @@
                 <w:lang w:val="es-CO" w:eastAsia="es-CO"/>
               </w:rPr>
             </w:pPr>
+            <w:proofErr w:type="spellStart"/>
             <w:r>
               <w:rPr>
                 <w:rFonts w:ascii="Calibri" w:eastAsia="Times New Roman" w:hAnsi="Calibri" w:cs="Calibri"/>
@@ -9134,6 +9313,7 @@
               </w:rPr>
               <w:t>t</w:t>
             </w:r>
+            <w:proofErr w:type="spellEnd"/>
           </w:p>
         </w:tc>
         <w:tc>
@@ -9164,6 +9344,7 @@
                 <w:lang w:val="es-CO" w:eastAsia="es-CO"/>
               </w:rPr>
             </w:pPr>
+            <w:proofErr w:type="spellStart"/>
             <w:r>
               <w:rPr>
                 <w:rFonts w:ascii="Calibri" w:eastAsia="Times New Roman" w:hAnsi="Calibri" w:cs="Calibri"/>
@@ -9185,6 +9366,7 @@
               </w:rPr>
               <w:t>t</w:t>
             </w:r>
+            <w:proofErr w:type="spellEnd"/>
           </w:p>
         </w:tc>
         <w:tc>
@@ -9215,6 +9397,7 @@
                 <w:lang w:val="es-CO" w:eastAsia="es-CO"/>
               </w:rPr>
             </w:pPr>
+            <w:proofErr w:type="spellStart"/>
             <w:r>
               <w:rPr>
                 <w:rFonts w:ascii="Calibri" w:eastAsia="Times New Roman" w:hAnsi="Calibri" w:cs="Calibri"/>
@@ -9236,6 +9419,7 @@
               </w:rPr>
               <w:t>t</w:t>
             </w:r>
+            <w:proofErr w:type="spellEnd"/>
           </w:p>
         </w:tc>
         <w:tc>
@@ -9266,6 +9450,7 @@
                 <w:lang w:val="es-CO" w:eastAsia="es-CO"/>
               </w:rPr>
             </w:pPr>
+            <w:proofErr w:type="spellStart"/>
             <w:r>
               <w:rPr>
                 <w:rFonts w:ascii="Calibri" w:eastAsia="Times New Roman" w:hAnsi="Calibri" w:cs="Calibri"/>
@@ -9287,6 +9472,7 @@
               </w:rPr>
               <w:t>t</w:t>
             </w:r>
+            <w:proofErr w:type="spellEnd"/>
           </w:p>
         </w:tc>
       </w:tr>
@@ -13032,8 +13218,16 @@
         <w:rPr>
           <w:lang w:val="fr-FR"/>
         </w:rPr>
-        <w:t> ={1..</w:t>
-      </w:r>
+        <w:t> ={</w:t>
+      </w:r>
+      <w:proofErr w:type="gramStart"/>
+      <w:r>
+        <w:rPr>
+          <w:lang w:val="fr-FR"/>
+        </w:rPr>
+        <w:t>1..</w:t>
+      </w:r>
+      <w:proofErr w:type="gramEnd"/>
       <w:r>
         <w:rPr>
           <w:i/>
@@ -13090,8 +13284,16 @@
         <w:rPr>
           <w:lang w:val="fr-FR"/>
         </w:rPr>
-        <w:t> ={2..</w:t>
-      </w:r>
+        <w:t> ={</w:t>
+      </w:r>
+      <w:proofErr w:type="gramStart"/>
+      <w:r>
+        <w:rPr>
+          <w:lang w:val="fr-FR"/>
+        </w:rPr>
+        <w:t>2..</w:t>
+      </w:r>
+      <w:proofErr w:type="gramEnd"/>
       <w:r>
         <w:rPr>
           <w:i/>
@@ -13337,6 +13539,7 @@
           <w:lang w:val="fr-FR"/>
         </w:rPr>
       </w:pPr>
+      <w:proofErr w:type="gramStart"/>
       <w:r>
         <w:rPr>
           <w:b/>
@@ -13347,6 +13550,7 @@
         </w:rPr>
         <w:t>n</w:t>
       </w:r>
+      <w:proofErr w:type="gramEnd"/>
       <w:r>
         <w:rPr>
           <w:lang w:val="fr-FR"/>
@@ -13367,6 +13571,7 @@
           <w:lang w:val="fr-FR"/>
         </w:rPr>
       </w:pPr>
+      <w:proofErr w:type="spellStart"/>
       <w:r>
         <w:rPr>
           <w:b/>
@@ -13388,6 +13593,7 @@
         </w:rPr>
         <w:t>t</w:t>
       </w:r>
+      <w:proofErr w:type="spellEnd"/>
       <w:r>
         <w:rPr>
           <w:b/>
@@ -13442,6 +13648,7 @@
           <w:lang w:val="fr-FR"/>
         </w:rPr>
       </w:pPr>
+      <w:proofErr w:type="spellStart"/>
       <w:r>
         <w:rPr>
           <w:b/>
@@ -13463,6 +13670,7 @@
         </w:rPr>
         <w:t>b</w:t>
       </w:r>
+      <w:proofErr w:type="spellEnd"/>
       <w:r>
         <w:rPr>
           <w:b/>
@@ -13517,6 +13725,7 @@
           <w:lang w:val="fr-FR"/>
         </w:rPr>
       </w:pPr>
+      <w:proofErr w:type="spellStart"/>
       <w:r>
         <w:rPr>
           <w:b/>
@@ -13538,6 +13747,7 @@
         </w:rPr>
         <w:t>bf</w:t>
       </w:r>
+      <w:proofErr w:type="spellEnd"/>
       <w:r>
         <w:rPr>
           <w:b/>
@@ -13580,6 +13790,7 @@
           <w:lang w:val="fr-FR"/>
         </w:rPr>
       </w:pPr>
+      <w:proofErr w:type="spellStart"/>
       <w:r>
         <w:rPr>
           <w:b/>
@@ -13602,6 +13813,7 @@
         </w:rPr>
         <w:t>bf</w:t>
       </w:r>
+      <w:proofErr w:type="spellEnd"/>
       <w:r>
         <w:rPr>
           <w:b/>
@@ -13680,6 +13892,7 @@
           <w:lang w:val="fr-FR"/>
         </w:rPr>
       </w:pPr>
+      <w:proofErr w:type="spellStart"/>
       <w:r>
         <w:rPr>
           <w:b/>
@@ -13701,6 +13914,7 @@
         </w:rPr>
         <w:t>bf</w:t>
       </w:r>
+      <w:proofErr w:type="spellEnd"/>
       <w:r>
         <w:rPr>
           <w:b/>
@@ -14211,6 +14425,7 @@
           <w:lang w:val="fr-FR"/>
         </w:rPr>
       </w:pPr>
+      <w:proofErr w:type="spellStart"/>
       <w:r>
         <w:rPr>
           <w:b/>
@@ -14232,6 +14447,7 @@
         </w:rPr>
         <w:t>b</w:t>
       </w:r>
+      <w:proofErr w:type="spellEnd"/>
       <w:r>
         <w:rPr>
           <w:b/>
@@ -14274,6 +14490,7 @@
           <w:lang w:val="fr-FR"/>
         </w:rPr>
       </w:pPr>
+      <w:proofErr w:type="spellStart"/>
       <w:r>
         <w:rPr>
           <w:b/>
@@ -14295,6 +14512,7 @@
         </w:rPr>
         <w:t>b</w:t>
       </w:r>
+      <w:proofErr w:type="spellEnd"/>
       <w:r>
         <w:rPr>
           <w:b/>
@@ -14403,6 +14621,7 @@
           <w:lang w:val="fr-FR"/>
         </w:rPr>
       </w:pPr>
+      <w:proofErr w:type="spellStart"/>
       <w:r>
         <w:rPr>
           <w:b/>
@@ -14424,6 +14643,7 @@
         </w:rPr>
         <w:t>bft</w:t>
       </w:r>
+      <w:proofErr w:type="spellEnd"/>
       <w:r>
         <w:rPr>
           <w:b/>
@@ -14502,6 +14722,7 @@
           <w:lang w:val="fr-FR"/>
         </w:rPr>
       </w:pPr>
+      <w:proofErr w:type="spellStart"/>
       <w:r>
         <w:rPr>
           <w:b/>
@@ -14523,6 +14744,7 @@
         </w:rPr>
         <w:t>bt</w:t>
       </w:r>
+      <w:proofErr w:type="spellEnd"/>
       <w:r>
         <w:rPr>
           <w:b/>
@@ -14587,6 +14809,7 @@
           <w:lang w:val="fr-FR"/>
         </w:rPr>
       </w:pPr>
+      <w:proofErr w:type="spellStart"/>
       <w:r>
         <w:rPr>
           <w:b/>
@@ -14608,6 +14831,7 @@
         </w:rPr>
         <w:t>bt</w:t>
       </w:r>
+      <w:proofErr w:type="spellEnd"/>
       <w:r>
         <w:rPr>
           <w:b/>
@@ -14672,6 +14896,7 @@
           <w:lang w:val="fr-FR"/>
         </w:rPr>
       </w:pPr>
+      <w:proofErr w:type="spellStart"/>
       <w:r>
         <w:rPr>
           <w:b/>
@@ -14693,6 +14918,7 @@
         </w:rPr>
         <w:t>bft</w:t>
       </w:r>
+      <w:proofErr w:type="spellEnd"/>
       <w:r>
         <w:rPr>
           <w:b/>
@@ -14771,6 +14997,7 @@
           <w:lang w:val="fr-FR"/>
         </w:rPr>
       </w:pPr>
+      <w:proofErr w:type="spellStart"/>
       <w:r>
         <w:rPr>
           <w:b/>
@@ -14792,6 +15019,7 @@
         </w:rPr>
         <w:t>t</w:t>
       </w:r>
+      <w:proofErr w:type="spellEnd"/>
       <w:r>
         <w:rPr>
           <w:b/>
@@ -14897,9 +15125,9 @@
         <w:tblLook w:val="04A0" w:firstRow="1" w:lastRow="0" w:firstColumn="1" w:lastColumn="0" w:noHBand="0" w:noVBand="1"/>
       </w:tblPr>
       <w:tblGrid>
-        <w:gridCol w:w="562"/>
-        <w:gridCol w:w="7655"/>
-        <w:gridCol w:w="674"/>
+        <w:gridCol w:w="559"/>
+        <w:gridCol w:w="7606"/>
+        <w:gridCol w:w="736"/>
       </w:tblGrid>
       <w:tr>
         <w:tc>
@@ -15557,7 +15785,7 @@
                 <w:iCs/>
                 <w:noProof/>
               </w:rPr>
-              <w:t>1</w:t>
+              <w:t>13</w:t>
             </w:r>
             <w:r>
               <w:rPr>
@@ -15607,17 +15835,335 @@
     </w:p>
     <w:p>
       <w:pPr>
-        <w:ind w:firstLineChars="0" w:firstLine="0"/>
-        <w:rPr>
-          <w:lang w:val="fr-FR"/>
-        </w:rPr>
-      </w:pPr>
-      <w:r>
-        <w:rPr>
-          <w:lang w:val="fr-FR"/>
-        </w:rPr>
-        <w:t>Holi</w:t>
-      </w:r>
+        <w:ind w:firstLineChars="0" w:firstLine="420"/>
+        <w:jc w:val="both"/>
+        <w:rPr>
+          <w:lang w:val="fr-FR"/>
+        </w:rPr>
+      </w:pPr>
+      <w:r>
+        <w:rPr>
+          <w:lang w:val="fr-FR"/>
+        </w:rPr>
+        <w:t xml:space="preserve">Les contraintes générées pour ce problème sont présentées ci-dessous. L'équation </w:t>
+      </w:r>
+      <w:r>
+        <w:rPr>
+          <w:i/>
+          <w:iCs/>
+          <w:lang w:val="fr-FR"/>
+        </w:rPr>
+        <w:t>(14)</w:t>
+      </w:r>
+      <w:r>
+        <w:rPr>
+          <w:lang w:val="fr-FR"/>
+        </w:rPr>
+        <w:t xml:space="preserve"> permet de satisfaire la demande d'électricité, l'équation </w:t>
+      </w:r>
+      <w:r>
+        <w:rPr>
+          <w:i/>
+          <w:iCs/>
+          <w:lang w:val="fr-FR"/>
+        </w:rPr>
+        <w:t>(15)</w:t>
+      </w:r>
+      <w:r>
+        <w:rPr>
+          <w:lang w:val="fr-FR"/>
+        </w:rPr>
+        <w:t xml:space="preserve"> limite la quantité à acheter à </w:t>
+      </w:r>
+      <w:r>
+        <w:rPr>
+          <w:lang w:val="fr-FR"/>
+        </w:rPr>
+        <w:lastRenderedPageBreak/>
+        <w:t xml:space="preserve">chaque fournisseur en fonction de sa capacité. L'équation </w:t>
+      </w:r>
+      <w:r>
+        <w:rPr>
+          <w:i/>
+          <w:iCs/>
+          <w:lang w:val="fr-FR"/>
+        </w:rPr>
+        <w:t>(16)</w:t>
+      </w:r>
+      <w:r>
+        <w:rPr>
+          <w:lang w:val="fr-FR"/>
+        </w:rPr>
+        <w:t xml:space="preserve"> définit le stockage maximal pour chaque type de biomasse. L'équation </w:t>
+      </w:r>
+      <w:r>
+        <w:rPr>
+          <w:i/>
+          <w:iCs/>
+          <w:lang w:val="fr-FR"/>
+        </w:rPr>
+        <w:t>(17)</w:t>
+      </w:r>
+      <w:r>
+        <w:rPr>
+          <w:lang w:val="fr-FR"/>
+        </w:rPr>
+        <w:t xml:space="preserve"> nous permet de calculer le nombre de voyages nécessaires pour transporter la quantité de biomasse requise, et les équations </w:t>
+      </w:r>
+      <w:r>
+        <w:rPr>
+          <w:i/>
+          <w:iCs/>
+          <w:lang w:val="fr-FR"/>
+        </w:rPr>
+        <w:t>(18)</w:t>
+      </w:r>
+      <w:r>
+        <w:rPr>
+          <w:lang w:val="fr-FR"/>
+        </w:rPr>
+        <w:t xml:space="preserve"> et </w:t>
+      </w:r>
+      <w:r>
+        <w:rPr>
+          <w:i/>
+          <w:iCs/>
+          <w:lang w:val="fr-FR"/>
+        </w:rPr>
+        <w:t>(19)</w:t>
+      </w:r>
+      <w:r>
+        <w:rPr>
+          <w:lang w:val="fr-FR"/>
+        </w:rPr>
+        <w:t xml:space="preserve"> limitent le nombre maximal de voyages et d'heures travaillées par jour. En outre, la contrainte selon laquelle le conducteur ne travaille pas ce jour-là est satisfaite par l'équation </w:t>
+      </w:r>
+      <w:r>
+        <w:rPr>
+          <w:i/>
+          <w:iCs/>
+          <w:lang w:val="fr-FR"/>
+        </w:rPr>
+        <w:t>(20)</w:t>
+      </w:r>
+      <w:r>
+        <w:rPr>
+          <w:lang w:val="fr-FR"/>
+        </w:rPr>
+        <w:t>.</w:t>
+      </w:r>
+      <w:r>
+        <w:rPr>
+          <w:lang w:val="fr-FR"/>
+        </w:rPr>
+        <w:t xml:space="preserve"> </w:t>
+      </w:r>
+      <w:r>
+        <w:rPr>
+          <w:lang w:val="fr-FR"/>
+        </w:rPr>
+        <w:t xml:space="preserve">Enfin, les équations </w:t>
+      </w:r>
+      <w:r>
+        <w:rPr>
+          <w:i/>
+          <w:iCs/>
+          <w:lang w:val="fr-FR"/>
+        </w:rPr>
+        <w:t>(22)</w:t>
+      </w:r>
+      <w:r>
+        <w:rPr>
+          <w:lang w:val="fr-FR"/>
+        </w:rPr>
+        <w:t xml:space="preserve"> et </w:t>
+      </w:r>
+      <w:r>
+        <w:rPr>
+          <w:i/>
+          <w:iCs/>
+          <w:lang w:val="fr-FR"/>
+        </w:rPr>
+        <w:t>(23)</w:t>
+      </w:r>
+      <w:r>
+        <w:rPr>
+          <w:lang w:val="fr-FR"/>
+        </w:rPr>
+        <w:t xml:space="preserve"> maintiennent le flux de stockage de la biomasse.</w:t>
+      </w:r>
+    </w:p>
+    <w:p>
+      <w:pPr>
+        <w:ind w:firstLineChars="0" w:firstLine="420"/>
+        <w:jc w:val="both"/>
+        <w:rPr>
+          <w:lang w:val="fr-FR"/>
+        </w:rPr>
+      </w:pPr>
+      <w:r>
+        <w:rPr>
+          <w:lang w:val="fr-FR"/>
+        </w:rPr>
+        <w:t xml:space="preserve">L'équation </w:t>
+      </w:r>
+      <w:r>
+        <w:rPr>
+          <w:i/>
+          <w:iCs/>
+          <w:lang w:val="fr-FR"/>
+        </w:rPr>
+        <w:t>(21)</w:t>
+      </w:r>
+      <w:r>
+        <w:rPr>
+          <w:lang w:val="fr-FR"/>
+        </w:rPr>
+        <w:t xml:space="preserve"> calcule le nombre d'heures travaillées par le conducteur, cette restriction est laissée comme supérieure ou égale étant donné que 2 scénarios sont présentés avec les équations </w:t>
+      </w:r>
+      <w:r>
+        <w:rPr>
+          <w:i/>
+          <w:iCs/>
+          <w:lang w:val="fr-FR"/>
+        </w:rPr>
+        <w:t>(24)</w:t>
+      </w:r>
+      <w:r>
+        <w:rPr>
+          <w:lang w:val="fr-FR"/>
+        </w:rPr>
+        <w:t xml:space="preserve"> et </w:t>
+      </w:r>
+      <w:r>
+        <w:rPr>
+          <w:i/>
+          <w:iCs/>
+          <w:lang w:val="fr-FR"/>
+        </w:rPr>
+        <w:t>(25)</w:t>
+      </w:r>
+      <w:r>
+        <w:rPr>
+          <w:lang w:val="fr-FR"/>
+        </w:rPr>
+        <w:t>, où, dans le premier cas</w:t>
+      </w:r>
+      <w:r>
+        <w:rPr>
+          <w:lang w:val="fr-FR"/>
+        </w:rPr>
+        <w:t xml:space="preserve"> (S1)</w:t>
+      </w:r>
+      <w:r>
+        <w:rPr>
+          <w:lang w:val="fr-FR"/>
+        </w:rPr>
+        <w:t>, le paiement au travailleur est calculé en fonction du temps travaillé, et dans le second cas</w:t>
+      </w:r>
+      <w:r>
+        <w:rPr>
+          <w:lang w:val="fr-FR"/>
+        </w:rPr>
+        <w:t xml:space="preserve"> (S2)</w:t>
+      </w:r>
+      <w:r>
+        <w:rPr>
+          <w:lang w:val="fr-FR"/>
+        </w:rPr>
+        <w:t xml:space="preserve"> une interprétation est faite que le travailleur est payé pour des heures complètes. Par exemple, si le conducteur a travaillé </w:t>
+      </w:r>
+      <w:r>
+        <w:rPr>
+          <w:i/>
+          <w:iCs/>
+          <w:lang w:val="fr-FR"/>
+        </w:rPr>
+        <w:t>5,1 h</w:t>
+      </w:r>
+      <w:r>
+        <w:rPr>
+          <w:lang w:val="fr-FR"/>
+        </w:rPr>
+        <w:t xml:space="preserve">, dans le premier cas, il sera payé exactement </w:t>
+      </w:r>
+      <w:r>
+        <w:rPr>
+          <w:i/>
+          <w:iCs/>
+          <w:lang w:val="fr-FR"/>
+        </w:rPr>
+        <w:t>5,1 h</w:t>
+      </w:r>
+      <w:r>
+        <w:rPr>
+          <w:lang w:val="fr-FR"/>
+        </w:rPr>
+        <w:t xml:space="preserve">, alors que dans le second cas, il devrait être payé pour </w:t>
+      </w:r>
+      <w:r>
+        <w:rPr>
+          <w:i/>
+          <w:iCs/>
+          <w:lang w:val="fr-FR"/>
+        </w:rPr>
+        <w:t>6 h</w:t>
+      </w:r>
+      <w:r>
+        <w:rPr>
+          <w:lang w:val="fr-FR"/>
+        </w:rPr>
+        <w:t>.</w:t>
+      </w:r>
+      <w:r>
+        <w:rPr>
+          <w:lang w:val="fr-FR"/>
+        </w:rPr>
+        <w:t xml:space="preserve"> </w:t>
+      </w:r>
+      <w:r>
+        <w:rPr>
+          <w:lang w:val="fr-FR"/>
+        </w:rPr>
+        <w:t xml:space="preserve">Si l'on décide de conserver le premier scénario (équation </w:t>
+      </w:r>
+      <w:r>
+        <w:rPr>
+          <w:i/>
+          <w:iCs/>
+          <w:lang w:val="fr-FR"/>
+        </w:rPr>
+        <w:t>(24)</w:t>
+      </w:r>
+      <w:r>
+        <w:rPr>
+          <w:lang w:val="fr-FR"/>
+        </w:rPr>
+        <w:t xml:space="preserve">), l'équation </w:t>
+      </w:r>
+      <w:r>
+        <w:rPr>
+          <w:i/>
+          <w:iCs/>
+          <w:lang w:val="fr-FR"/>
+        </w:rPr>
+        <w:t>(21)</w:t>
+      </w:r>
+      <w:r>
+        <w:rPr>
+          <w:lang w:val="fr-FR"/>
+        </w:rPr>
+        <w:t xml:space="preserve"> peut être modifiée avec égalité ou non, dans les deux cas elle fonctionne.</w:t>
+      </w:r>
+    </w:p>
+    <w:p>
+      <w:pPr>
+        <w:ind w:firstLineChars="0" w:firstLine="420"/>
+        <w:jc w:val="both"/>
+        <w:rPr>
+          <w:lang w:val="es-CO"/>
+        </w:rPr>
+      </w:pPr>
     </w:p>
     <w:tbl>
       <w:tblPr>
@@ -15650,7 +16196,7 @@
               <w:jc w:val="center"/>
               <w:rPr>
                 <w:szCs w:val="24"/>
-                <w:lang w:val="fr-FR"/>
+                <w:lang w:val="es-CO"/>
               </w:rPr>
             </w:pPr>
           </w:p>
@@ -15934,7 +16480,7 @@
                 <w:iCs/>
                 <w:noProof/>
               </w:rPr>
-              <w:t>2</w:t>
+              <w:t>14</w:t>
             </w:r>
             <w:r>
               <w:rPr>
@@ -15954,16 +16500,6 @@
         </w:tc>
       </w:tr>
       <w:tr>
-        <w:tblPrEx>
-          <w:tblBorders>
-            <w:top w:val="single" w:sz="4" w:space="0" w:color="auto"/>
-            <w:left w:val="single" w:sz="4" w:space="0" w:color="auto"/>
-            <w:bottom w:val="single" w:sz="4" w:space="0" w:color="auto"/>
-            <w:right w:val="single" w:sz="4" w:space="0" w:color="auto"/>
-            <w:insideH w:val="single" w:sz="4" w:space="0" w:color="auto"/>
-            <w:insideV w:val="single" w:sz="4" w:space="0" w:color="auto"/>
-          </w:tblBorders>
-        </w:tblPrEx>
         <w:tc>
           <w:tcPr>
             <w:tcW w:w="559" w:type="dxa"/>
@@ -16175,7 +16711,7 @@
                     <w:szCs w:val="24"/>
                     <w:lang w:val="fr-FR"/>
                   </w:rPr>
-                  <m:t xml:space="preserve">F </m:t>
+                  <m:t>F</m:t>
                 </m:r>
               </m:oMath>
             </m:oMathPara>
@@ -16229,7 +16765,7 @@
                 <w:iCs/>
                 <w:noProof/>
               </w:rPr>
-              <w:t>3</w:t>
+              <w:t>15</w:t>
             </w:r>
             <w:r>
               <w:rPr>
@@ -16249,16 +16785,6 @@
         </w:tc>
       </w:tr>
       <w:tr>
-        <w:tblPrEx>
-          <w:tblBorders>
-            <w:top w:val="single" w:sz="4" w:space="0" w:color="auto"/>
-            <w:left w:val="single" w:sz="4" w:space="0" w:color="auto"/>
-            <w:bottom w:val="single" w:sz="4" w:space="0" w:color="auto"/>
-            <w:right w:val="single" w:sz="4" w:space="0" w:color="auto"/>
-            <w:insideH w:val="single" w:sz="4" w:space="0" w:color="auto"/>
-            <w:insideV w:val="single" w:sz="4" w:space="0" w:color="auto"/>
-          </w:tblBorders>
-        </w:tblPrEx>
         <w:tc>
           <w:tcPr>
             <w:tcW w:w="559" w:type="dxa"/>
@@ -16404,14 +16930,6 @@
                   </w:rPr>
                   <m:t>T</m:t>
                 </m:r>
-                <m:r>
-                  <w:rPr>
-                    <w:rFonts w:ascii="Cambria Math" w:hAnsi="Cambria Math"/>
-                    <w:szCs w:val="24"/>
-                    <w:lang w:val="fr-FR"/>
-                  </w:rPr>
-                  <m:t xml:space="preserve"> </m:t>
-                </m:r>
               </m:oMath>
             </m:oMathPara>
           </w:p>
@@ -16464,7 +16982,7 @@
                 <w:iCs/>
                 <w:noProof/>
               </w:rPr>
-              <w:t>4</w:t>
+              <w:t>16</w:t>
             </w:r>
             <w:r>
               <w:rPr>
@@ -16484,16 +17002,6 @@
         </w:tc>
       </w:tr>
       <w:tr>
-        <w:tblPrEx>
-          <w:tblBorders>
-            <w:top w:val="single" w:sz="4" w:space="0" w:color="auto"/>
-            <w:left w:val="single" w:sz="4" w:space="0" w:color="auto"/>
-            <w:bottom w:val="single" w:sz="4" w:space="0" w:color="auto"/>
-            <w:right w:val="single" w:sz="4" w:space="0" w:color="auto"/>
-            <w:insideH w:val="single" w:sz="4" w:space="0" w:color="auto"/>
-            <w:insideV w:val="single" w:sz="4" w:space="0" w:color="auto"/>
-          </w:tblBorders>
-        </w:tblPrEx>
         <w:tc>
           <w:tcPr>
             <w:tcW w:w="559" w:type="dxa"/>
@@ -16701,7 +17209,7 @@
                     <w:szCs w:val="24"/>
                     <w:lang w:val="fr-FR"/>
                   </w:rPr>
-                  <m:t xml:space="preserve">t∈T </m:t>
+                  <m:t>t∈T</m:t>
                 </m:r>
               </m:oMath>
             </m:oMathPara>
@@ -16755,7 +17263,7 @@
                 <w:iCs/>
                 <w:noProof/>
               </w:rPr>
-              <w:t>5</w:t>
+              <w:t>17</w:t>
             </w:r>
             <w:r>
               <w:rPr>
@@ -16775,16 +17283,6 @@
         </w:tc>
       </w:tr>
       <w:tr>
-        <w:tblPrEx>
-          <w:tblBorders>
-            <w:top w:val="single" w:sz="4" w:space="0" w:color="auto"/>
-            <w:left w:val="single" w:sz="4" w:space="0" w:color="auto"/>
-            <w:bottom w:val="single" w:sz="4" w:space="0" w:color="auto"/>
-            <w:right w:val="single" w:sz="4" w:space="0" w:color="auto"/>
-            <w:insideH w:val="single" w:sz="4" w:space="0" w:color="auto"/>
-            <w:insideV w:val="single" w:sz="4" w:space="0" w:color="auto"/>
-          </w:tblBorders>
-        </w:tblPrEx>
         <w:tc>
           <w:tcPr>
             <w:tcW w:w="559" w:type="dxa"/>
@@ -16998,7 +17496,7 @@
                 <w:iCs/>
                 <w:noProof/>
               </w:rPr>
-              <w:t>6</w:t>
+              <w:t>18</w:t>
             </w:r>
             <w:r>
               <w:rPr>
@@ -17018,16 +17516,6 @@
         </w:tc>
       </w:tr>
       <w:tr>
-        <w:tblPrEx>
-          <w:tblBorders>
-            <w:top w:val="single" w:sz="4" w:space="0" w:color="auto"/>
-            <w:left w:val="single" w:sz="4" w:space="0" w:color="auto"/>
-            <w:bottom w:val="single" w:sz="4" w:space="0" w:color="auto"/>
-            <w:right w:val="single" w:sz="4" w:space="0" w:color="auto"/>
-            <w:insideH w:val="single" w:sz="4" w:space="0" w:color="auto"/>
-            <w:insideV w:val="single" w:sz="4" w:space="0" w:color="auto"/>
-          </w:tblBorders>
-        </w:tblPrEx>
         <w:tc>
           <w:tcPr>
             <w:tcW w:w="559" w:type="dxa"/>
@@ -17131,7 +17619,7 @@
                     <w:szCs w:val="24"/>
                     <w:lang w:val="fr-FR"/>
                   </w:rPr>
-                  <m:t xml:space="preserve">t∈T </m:t>
+                  <m:t>t∈T</m:t>
                 </m:r>
               </m:oMath>
             </m:oMathPara>
@@ -17185,7 +17673,7 @@
                 <w:iCs/>
                 <w:noProof/>
               </w:rPr>
-              <w:t>7</w:t>
+              <w:t>19</w:t>
             </w:r>
             <w:r>
               <w:rPr>
@@ -17205,16 +17693,6 @@
         </w:tc>
       </w:tr>
       <w:tr>
-        <w:tblPrEx>
-          <w:tblBorders>
-            <w:top w:val="single" w:sz="4" w:space="0" w:color="auto"/>
-            <w:left w:val="single" w:sz="4" w:space="0" w:color="auto"/>
-            <w:bottom w:val="single" w:sz="4" w:space="0" w:color="auto"/>
-            <w:right w:val="single" w:sz="4" w:space="0" w:color="auto"/>
-            <w:insideH w:val="single" w:sz="4" w:space="0" w:color="auto"/>
-            <w:insideV w:val="single" w:sz="4" w:space="0" w:color="auto"/>
-          </w:tblBorders>
-        </w:tblPrEx>
         <w:tc>
           <w:tcPr>
             <w:tcW w:w="559" w:type="dxa"/>
@@ -17340,7 +17818,7 @@
                 <w:iCs/>
                 <w:noProof/>
               </w:rPr>
-              <w:t>8</w:t>
+              <w:t>20</w:t>
             </w:r>
             <w:r>
               <w:rPr>
@@ -17360,16 +17838,6 @@
         </w:tc>
       </w:tr>
       <w:tr>
-        <w:tblPrEx>
-          <w:tblBorders>
-            <w:top w:val="single" w:sz="4" w:space="0" w:color="auto"/>
-            <w:left w:val="single" w:sz="4" w:space="0" w:color="auto"/>
-            <w:bottom w:val="single" w:sz="4" w:space="0" w:color="auto"/>
-            <w:right w:val="single" w:sz="4" w:space="0" w:color="auto"/>
-            <w:insideH w:val="single" w:sz="4" w:space="0" w:color="auto"/>
-            <w:insideV w:val="single" w:sz="4" w:space="0" w:color="auto"/>
-          </w:tblBorders>
-        </w:tblPrEx>
         <w:tc>
           <w:tcPr>
             <w:tcW w:w="559" w:type="dxa"/>
@@ -17671,7 +18139,7 @@
                     <w:szCs w:val="24"/>
                     <w:lang w:val="fr-FR"/>
                   </w:rPr>
-                  <m:t xml:space="preserve">t∈T </m:t>
+                  <m:t>t∈T</m:t>
                 </m:r>
               </m:oMath>
             </m:oMathPara>
@@ -17725,7 +18193,7 @@
                 <w:iCs/>
                 <w:noProof/>
               </w:rPr>
-              <w:t>9</w:t>
+              <w:t>21</w:t>
             </w:r>
             <w:r>
               <w:rPr>
@@ -17745,16 +18213,6 @@
         </w:tc>
       </w:tr>
       <w:tr>
-        <w:tblPrEx>
-          <w:tblBorders>
-            <w:top w:val="single" w:sz="4" w:space="0" w:color="auto"/>
-            <w:left w:val="single" w:sz="4" w:space="0" w:color="auto"/>
-            <w:bottom w:val="single" w:sz="4" w:space="0" w:color="auto"/>
-            <w:right w:val="single" w:sz="4" w:space="0" w:color="auto"/>
-            <w:insideH w:val="single" w:sz="4" w:space="0" w:color="auto"/>
-            <w:insideV w:val="single" w:sz="4" w:space="0" w:color="auto"/>
-          </w:tblBorders>
-        </w:tblPrEx>
         <w:tc>
           <w:tcPr>
             <w:tcW w:w="559" w:type="dxa"/>
@@ -18028,7 +18486,7 @@
                 <w:iCs/>
                 <w:noProof/>
               </w:rPr>
-              <w:t>10</w:t>
+              <w:t>22</w:t>
             </w:r>
             <w:r>
               <w:rPr>
@@ -18048,16 +18506,6 @@
         </w:tc>
       </w:tr>
       <w:tr>
-        <w:tblPrEx>
-          <w:tblBorders>
-            <w:top w:val="single" w:sz="4" w:space="0" w:color="auto"/>
-            <w:left w:val="single" w:sz="4" w:space="0" w:color="auto"/>
-            <w:bottom w:val="single" w:sz="4" w:space="0" w:color="auto"/>
-            <w:right w:val="single" w:sz="4" w:space="0" w:color="auto"/>
-            <w:insideH w:val="single" w:sz="4" w:space="0" w:color="auto"/>
-            <w:insideV w:val="single" w:sz="4" w:space="0" w:color="auto"/>
-          </w:tblBorders>
-        </w:tblPrEx>
         <w:tc>
           <w:tcPr>
             <w:tcW w:w="559" w:type="dxa"/>
@@ -18347,7 +18795,7 @@
                 <w:iCs/>
                 <w:noProof/>
               </w:rPr>
-              <w:t>11</w:t>
+              <w:t>23</w:t>
             </w:r>
             <w:r>
               <w:rPr>
@@ -18769,7 +19217,7 @@
                 <w:iCs/>
                 <w:noProof/>
               </w:rPr>
-              <w:t>12</w:t>
+              <w:t>24</w:t>
             </w:r>
             <w:r>
               <w:rPr>
@@ -18789,19 +19237,10 @@
         </w:tc>
       </w:tr>
       <w:tr>
-        <w:tblPrEx>
-          <w:tblBorders>
-            <w:top w:val="single" w:sz="4" w:space="0" w:color="auto"/>
-            <w:left w:val="single" w:sz="4" w:space="0" w:color="auto"/>
-            <w:bottom w:val="single" w:sz="4" w:space="0" w:color="auto"/>
-            <w:right w:val="single" w:sz="4" w:space="0" w:color="auto"/>
-            <w:insideH w:val="single" w:sz="4" w:space="0" w:color="auto"/>
-            <w:insideV w:val="single" w:sz="4" w:space="0" w:color="auto"/>
-          </w:tblBorders>
-        </w:tblPrEx>
         <w:tc>
           <w:tcPr>
             <w:tcW w:w="559" w:type="dxa"/>
+            <w:vAlign w:val="center"/>
           </w:tcPr>
           <w:p>
             <w:pPr>
@@ -18817,6 +19256,7 @@
         <w:tc>
           <w:tcPr>
             <w:tcW w:w="7606" w:type="dxa"/>
+            <w:vAlign w:val="center"/>
           </w:tcPr>
           <w:p>
             <w:pPr>
@@ -19122,6 +19562,7 @@
         <w:tc>
           <w:tcPr>
             <w:tcW w:w="736" w:type="dxa"/>
+            <w:vAlign w:val="center"/>
           </w:tcPr>
           <w:p>
             <w:pPr>
@@ -19166,7 +19607,7 @@
                 <w:iCs/>
                 <w:noProof/>
               </w:rPr>
-              <w:t>12</w:t>
+              <w:t>25</w:t>
             </w:r>
             <w:r>
               <w:rPr>
@@ -19196,65 +19637,6 @@
     </w:p>
     <w:p>
       <w:pPr>
-        <w:ind w:left="420" w:firstLineChars="0" w:firstLine="0"/>
-        <w:jc w:val="both"/>
-        <w:rPr>
-          <w:rFonts w:cs="Times New Roman"/>
-          <w:lang w:val="fr-FR"/>
-        </w:rPr>
-      </w:pPr>
-      <w:r>
-        <w:rPr>
-          <w:rFonts w:cs="Times New Roman"/>
-          <w:lang w:val="fr-FR"/>
-        </w:rPr>
-        <w:t xml:space="preserve">En principal, il existe </w:t>
-      </w:r>
-      <w:r>
-        <w:rPr>
-          <w:rFonts w:cs="Times New Roman"/>
-          <w:lang w:val="fr-FR"/>
-        </w:rPr>
-        <w:t>cinq</w:t>
-      </w:r>
-      <w:r>
-        <w:rPr>
-          <w:rFonts w:cs="Times New Roman"/>
-          <w:lang w:val="fr-FR"/>
-        </w:rPr>
-        <w:t xml:space="preserve"> types de contraintes dans ce problème</w:t>
-      </w:r>
-      <w:r>
-        <w:rPr>
-          <w:rFonts w:cs="Times New Roman"/>
-          <w:lang w:val="fr-FR"/>
-        </w:rPr>
-        <w:t xml:space="preserve">. Bien évidemment, </w:t>
-      </w:r>
-      <w:r>
-        <w:rPr>
-          <w:rFonts w:cs="Times New Roman"/>
-          <w:lang w:val="fr-FR"/>
-        </w:rPr>
-        <w:t>toutes les variables</w:t>
-      </w:r>
-      <w:r>
-        <w:rPr>
-          <w:rFonts w:cs="Times New Roman"/>
-          <w:lang w:val="fr-FR"/>
-        </w:rPr>
-        <w:t xml:space="preserve"> prennent des valeurs non-négatifs. Comme ces sont des contraintes “simples”, on peut les définer dans la déclaration des variables</w:t>
-      </w:r>
-      <w:r>
-        <w:rPr>
-          <w:rFonts w:cs="Times New Roman"/>
-          <w:lang w:val="fr-FR"/>
-        </w:rPr>
-        <w:t>:</w:t>
-      </w:r>
-    </w:p>
-    <w:p>
-      <w:pPr>
         <w:ind w:firstLineChars="0" w:firstLine="0"/>
         <w:jc w:val="both"/>
         <w:rPr>
@@ -19295,7 +19677,21 @@
           <w:rFonts w:cs="Times New Roman"/>
           <w:lang w:val="fr-FR"/>
         </w:rPr>
-        <w:t xml:space="preserve">Après avoir modélisé et résolu cette problème dans le GUSEK, les résultats sont obtenus comme ci-dessous : </w:t>
+        <w:t xml:space="preserve">Après avoir modélisé et résolu </w:t>
+      </w:r>
+      <w:r>
+        <w:rPr>
+          <w:rFonts w:cs="Times New Roman"/>
+          <w:lang w:val="fr-FR"/>
+        </w:rPr>
+        <w:t xml:space="preserve">les deux scénarios </w:t>
+      </w:r>
+      <w:r>
+        <w:rPr>
+          <w:rFonts w:cs="Times New Roman"/>
+          <w:lang w:val="fr-FR"/>
+        </w:rPr>
+        <w:t xml:space="preserve">dans GUSEK, les résultats sont obtenus comme ci-dessous : </w:t>
       </w:r>
     </w:p>
     <w:p>
@@ -19321,8 +19717,10 @@
           <w:bCs/>
           <w:lang w:val="fr-FR"/>
         </w:rPr>
-        <w:t>Intel(R) Core(TM) i5-82</w:t>
-      </w:r>
+        <w:t xml:space="preserve">Intel(R) </w:t>
+      </w:r>
+      <w:proofErr w:type="spellStart"/>
+      <w:proofErr w:type="gramStart"/>
       <w:r>
         <w:rPr>
           <w:rFonts w:cs="Times New Roman"/>
@@ -19330,8 +19728,9 @@
           <w:bCs/>
           <w:lang w:val="fr-FR"/>
         </w:rPr>
-        <w:t>50</w:t>
-      </w:r>
+        <w:t>Core</w:t>
+      </w:r>
+      <w:proofErr w:type="spellEnd"/>
       <w:r>
         <w:rPr>
           <w:rFonts w:cs="Times New Roman"/>
@@ -19339,25 +19738,9 @@
           <w:bCs/>
           <w:lang w:val="fr-FR"/>
         </w:rPr>
-        <w:t>U CPU @ 1.60GHz   1.80 GHz</w:t>
-      </w:r>
-    </w:p>
-    <w:p>
-      <w:pPr>
-        <w:ind w:left="420" w:firstLineChars="0" w:firstLine="0"/>
-        <w:jc w:val="both"/>
-        <w:rPr>
-          <w:rFonts w:cs="Times New Roman"/>
-          <w:lang w:val="fr-FR"/>
-        </w:rPr>
-      </w:pPr>
-      <w:r>
-        <w:rPr>
-          <w:rFonts w:cs="Times New Roman"/>
-          <w:lang w:val="fr-FR"/>
-        </w:rPr>
-        <w:t xml:space="preserve">Temps de calcul : </w:t>
-      </w:r>
+        <w:t>(</w:t>
+      </w:r>
+      <w:proofErr w:type="gramEnd"/>
       <w:r>
         <w:rPr>
           <w:rFonts w:cs="Times New Roman"/>
@@ -19365,7 +19748,7 @@
           <w:bCs/>
           <w:lang w:val="fr-FR"/>
         </w:rPr>
-        <w:t>3</w:t>
+        <w:t>TM) i5-82</w:t>
       </w:r>
       <w:r>
         <w:rPr>
@@ -19374,7 +19757,7 @@
           <w:bCs/>
           <w:lang w:val="fr-FR"/>
         </w:rPr>
-        <w:t>5</w:t>
+        <w:t>50</w:t>
       </w:r>
       <w:r>
         <w:rPr>
@@ -19383,7 +19766,38 @@
           <w:bCs/>
           <w:lang w:val="fr-FR"/>
         </w:rPr>
-        <w:t xml:space="preserve">2.2 </w:t>
+        <w:t>U CPU @ 1.60GHz   1.80 GHz</w:t>
+      </w:r>
+    </w:p>
+    <w:p>
+      <w:pPr>
+        <w:ind w:left="420" w:firstLineChars="0" w:firstLine="0"/>
+        <w:jc w:val="both"/>
+        <w:rPr>
+          <w:rFonts w:cs="Times New Roman"/>
+          <w:lang w:val="fr-FR"/>
+        </w:rPr>
+      </w:pPr>
+      <w:r>
+        <w:rPr>
+          <w:rFonts w:cs="Times New Roman"/>
+          <w:lang w:val="fr-FR"/>
+        </w:rPr>
+        <w:t xml:space="preserve">Temps de calcul </w:t>
+      </w:r>
+      <w:r>
+        <w:rPr>
+          <w:rFonts w:cs="Times New Roman"/>
+          <w:lang w:val="fr-FR"/>
+        </w:rPr>
+        <w:t xml:space="preserve">S1 </w:t>
+      </w:r>
+      <w:r>
+        <w:rPr>
+          <w:rFonts w:cs="Times New Roman"/>
+          <w:lang w:val="fr-FR"/>
+        </w:rPr>
+        <w:t xml:space="preserve">: </w:t>
       </w:r>
       <w:r>
         <w:rPr>
@@ -19392,25 +19806,7 @@
           <w:bCs/>
           <w:lang w:val="fr-FR"/>
         </w:rPr>
-        <w:t>s</w:t>
-      </w:r>
-    </w:p>
-    <w:p>
-      <w:pPr>
-        <w:ind w:left="420" w:firstLineChars="0" w:firstLine="0"/>
-        <w:jc w:val="both"/>
-        <w:rPr>
-          <w:rFonts w:cs="Times New Roman"/>
-          <w:lang w:val="fr-FR"/>
-        </w:rPr>
-      </w:pPr>
-      <w:r>
-        <w:rPr>
-          <w:rFonts w:cs="Times New Roman"/>
-          <w:lang w:val="fr-FR"/>
-        </w:rPr>
-        <w:lastRenderedPageBreak/>
-        <w:t xml:space="preserve">Coût total : </w:t>
+        <w:t>3</w:t>
       </w:r>
       <w:r>
         <w:rPr>
@@ -19419,7 +19815,7 @@
           <w:bCs/>
           <w:lang w:val="fr-FR"/>
         </w:rPr>
-        <w:t xml:space="preserve">26483.1666666667 </w:t>
+        <w:t>5</w:t>
       </w:r>
       <w:r>
         <w:rPr>
@@ -19428,24 +19824,7 @@
           <w:bCs/>
           <w:lang w:val="fr-FR"/>
         </w:rPr>
-        <w:t>€</w:t>
-      </w:r>
-    </w:p>
-    <w:p>
-      <w:pPr>
-        <w:ind w:left="420" w:firstLineChars="0" w:firstLine="0"/>
-        <w:jc w:val="both"/>
-        <w:rPr>
-          <w:rFonts w:cs="Times New Roman"/>
-          <w:lang w:val="fr-FR"/>
-        </w:rPr>
-      </w:pPr>
-      <w:r>
-        <w:rPr>
-          <w:rFonts w:cs="Times New Roman"/>
-          <w:lang w:val="fr-FR"/>
-        </w:rPr>
-        <w:t xml:space="preserve">Coût total : </w:t>
+        <w:t xml:space="preserve">2.2 </w:t>
       </w:r>
       <w:r>
         <w:rPr>
@@ -19454,15 +19833,57 @@
           <w:bCs/>
           <w:lang w:val="fr-FR"/>
         </w:rPr>
-        <w:t xml:space="preserve">26483.1666666667 </w:t>
-      </w:r>
-      <w:r>
+        <w:t>s</w:t>
+      </w:r>
+    </w:p>
+    <w:p>
+      <w:pPr>
+        <w:ind w:left="420" w:firstLineChars="0" w:firstLine="0"/>
+        <w:jc w:val="both"/>
         <w:rPr>
           <w:rFonts w:cs="Times New Roman"/>
           <w:b/>
           <w:bCs/>
           <w:lang w:val="fr-FR"/>
         </w:rPr>
+      </w:pPr>
+      <w:r>
+        <w:rPr>
+          <w:rFonts w:cs="Times New Roman"/>
+          <w:lang w:val="fr-FR"/>
+        </w:rPr>
+        <w:t xml:space="preserve">Coût total </w:t>
+      </w:r>
+      <w:r>
+        <w:rPr>
+          <w:rFonts w:cs="Times New Roman"/>
+          <w:lang w:val="fr-FR"/>
+        </w:rPr>
+        <w:t xml:space="preserve">S1 </w:t>
+      </w:r>
+      <w:r>
+        <w:rPr>
+          <w:rFonts w:cs="Times New Roman"/>
+          <w:lang w:val="fr-FR"/>
+        </w:rPr>
+        <w:t xml:space="preserve">: </w:t>
+      </w:r>
+      <w:r>
+        <w:rPr>
+          <w:rFonts w:cs="Times New Roman"/>
+          <w:b/>
+          <w:bCs/>
+          <w:lang w:val="fr-FR"/>
+        </w:rPr>
+        <w:t xml:space="preserve">26483.1666666667 </w:t>
+      </w:r>
+      <w:r>
+        <w:rPr>
+          <w:rFonts w:cs="Times New Roman"/>
+          <w:b/>
+          <w:bCs/>
+          <w:lang w:val="fr-FR"/>
+        </w:rPr>
         <w:t>€</w:t>
       </w:r>
     </w:p>
@@ -19475,9 +19896,152 @@
           <w:lang w:val="fr-FR"/>
         </w:rPr>
       </w:pPr>
+      <w:r>
+        <w:rPr>
+          <w:rFonts w:cs="Times New Roman"/>
+          <w:lang w:val="fr-FR"/>
+        </w:rPr>
+        <w:t>Temps de calcul</w:t>
+      </w:r>
+      <w:r>
+        <w:rPr>
+          <w:rFonts w:cs="Times New Roman"/>
+          <w:lang w:val="fr-FR"/>
+        </w:rPr>
+        <w:t xml:space="preserve"> S1</w:t>
+      </w:r>
+      <w:r>
+        <w:rPr>
+          <w:rFonts w:cs="Times New Roman"/>
+          <w:lang w:val="fr-FR"/>
+        </w:rPr>
+        <w:t xml:space="preserve"> : </w:t>
+      </w:r>
+      <w:r>
+        <w:rPr>
+          <w:rFonts w:cs="Times New Roman"/>
+          <w:b/>
+          <w:bCs/>
+          <w:lang w:val="fr-FR"/>
+        </w:rPr>
+        <w:t>199</w:t>
+      </w:r>
+      <w:r>
+        <w:rPr>
+          <w:rFonts w:cs="Times New Roman"/>
+          <w:b/>
+          <w:bCs/>
+          <w:lang w:val="fr-FR"/>
+        </w:rPr>
+        <w:t xml:space="preserve">.2 </w:t>
+      </w:r>
+      <w:r>
+        <w:rPr>
+          <w:rFonts w:cs="Times New Roman"/>
+          <w:b/>
+          <w:bCs/>
+          <w:lang w:val="fr-FR"/>
+        </w:rPr>
+        <w:t>s</w:t>
+      </w:r>
     </w:p>
     <w:p>
       <w:pPr>
+        <w:ind w:left="420" w:firstLineChars="0" w:firstLine="0"/>
+        <w:jc w:val="both"/>
+        <w:rPr>
+          <w:rFonts w:cs="Times New Roman"/>
+          <w:lang w:val="fr-FR"/>
+        </w:rPr>
+      </w:pPr>
+      <w:r>
+        <w:rPr>
+          <w:rFonts w:cs="Times New Roman"/>
+          <w:lang w:val="fr-FR"/>
+        </w:rPr>
+        <w:t xml:space="preserve">Coût total </w:t>
+      </w:r>
+      <w:r>
+        <w:rPr>
+          <w:rFonts w:cs="Times New Roman"/>
+          <w:lang w:val="fr-FR"/>
+        </w:rPr>
+        <w:t xml:space="preserve">S2 </w:t>
+      </w:r>
+      <w:r>
+        <w:rPr>
+          <w:rFonts w:cs="Times New Roman"/>
+          <w:lang w:val="fr-FR"/>
+        </w:rPr>
+        <w:t xml:space="preserve">: </w:t>
+      </w:r>
+      <w:r>
+        <w:rPr>
+          <w:rFonts w:cs="Times New Roman"/>
+          <w:b/>
+          <w:bCs/>
+          <w:lang w:val="fr-FR"/>
+        </w:rPr>
+        <w:t>26</w:t>
+      </w:r>
+      <w:r>
+        <w:rPr>
+          <w:rFonts w:cs="Times New Roman"/>
+          <w:b/>
+          <w:bCs/>
+          <w:lang w:val="fr-FR"/>
+        </w:rPr>
+        <w:t>529</w:t>
+      </w:r>
+      <w:r>
+        <w:rPr>
+          <w:rFonts w:cs="Times New Roman"/>
+          <w:b/>
+          <w:bCs/>
+          <w:lang w:val="fr-FR"/>
+        </w:rPr>
+        <w:t>.</w:t>
+      </w:r>
+      <w:r>
+        <w:rPr>
+          <w:rFonts w:cs="Times New Roman"/>
+          <w:b/>
+          <w:bCs/>
+          <w:lang w:val="fr-FR"/>
+        </w:rPr>
+        <w:t>5</w:t>
+      </w:r>
+      <w:r>
+        <w:rPr>
+          <w:rFonts w:cs="Times New Roman"/>
+          <w:b/>
+          <w:bCs/>
+          <w:lang w:val="fr-FR"/>
+        </w:rPr>
+        <w:t xml:space="preserve"> </w:t>
+      </w:r>
+      <w:r>
+        <w:rPr>
+          <w:rFonts w:cs="Times New Roman"/>
+          <w:b/>
+          <w:bCs/>
+          <w:lang w:val="fr-FR"/>
+        </w:rPr>
+        <w:t>€</w:t>
+      </w:r>
+    </w:p>
+    <w:p>
+      <w:pPr>
+        <w:ind w:left="420" w:firstLineChars="0" w:firstLine="0"/>
+        <w:jc w:val="both"/>
+        <w:rPr>
+          <w:rFonts w:cs="Times New Roman"/>
+          <w:lang w:val="fr-FR"/>
+        </w:rPr>
+      </w:pPr>
+    </w:p>
+    <w:p>
+      <w:pPr>
         <w:ind w:firstLineChars="0" w:firstLine="420"/>
         <w:jc w:val="both"/>
         <w:rPr>
@@ -19532,7 +20096,23 @@
           <w:rFonts w:cs="Times New Roman"/>
           <w:lang w:val="fr-FR"/>
         </w:rPr>
-        <w:t xml:space="preserve"> stockage sont présenté dans le tableau </w:t>
+        <w:t xml:space="preserve"> stockage sont </w:t>
+      </w:r>
+      <w:proofErr w:type="gramStart"/>
+      <w:r>
+        <w:rPr>
+          <w:rFonts w:cs="Times New Roman"/>
+          <w:lang w:val="fr-FR"/>
+        </w:rPr>
+        <w:t>présenté</w:t>
+      </w:r>
+      <w:proofErr w:type="gramEnd"/>
+      <w:r>
+        <w:rPr>
+          <w:rFonts w:cs="Times New Roman"/>
+          <w:lang w:val="fr-FR"/>
+        </w:rPr>
+        <w:t xml:space="preserve"> dans le tableau </w:t>
       </w:r>
       <w:r>
         <w:rPr>
@@ -19565,6 +20145,7 @@
           <w:rFonts w:ascii="Times New Roman" w:hAnsi="Times New Roman" w:cs="Times New Roman"/>
           <w:lang w:val="fr-FR"/>
         </w:rPr>
+        <w:lastRenderedPageBreak/>
         <w:t xml:space="preserve">Tableau </w:t>
       </w:r>
       <w:r>
@@ -19729,7 +20310,6 @@
           <w:noProof/>
           <w:lang w:val="fr-FR"/>
         </w:rPr>
-        <w:lastRenderedPageBreak/>
         <w:drawing>
           <wp:anchor distT="0" distB="0" distL="114300" distR="114300" simplePos="0" relativeHeight="251674624" behindDoc="0" locked="0" layoutInCell="1" allowOverlap="1" wp14:anchorId="17C3C83E" wp14:editId="57324ADE">
             <wp:simplePos x="0" y="0"/>
@@ -19820,7 +20400,7 @@
           <w:noProof/>
           <w:lang w:val="fr-FR"/>
         </w:rPr>
-        <w:t>6</w:t>
+        <w:t>1</w:t>
       </w:r>
       <w:r>
         <w:rPr>
@@ -19954,7 +20534,7 @@
           <w:noProof/>
           <w:lang w:val="fr-FR"/>
         </w:rPr>
-        <w:t>7</w:t>
+        <w:t>2</w:t>
       </w:r>
       <w:r>
         <w:rPr>
@@ -20005,7 +20585,6 @@
           <w:noProof/>
           <w:lang w:val="fr-FR"/>
         </w:rPr>
-        <w:lastRenderedPageBreak/>
         <w:drawing>
           <wp:anchor distT="0" distB="0" distL="114300" distR="114300" simplePos="0" relativeHeight="251676672" behindDoc="0" locked="0" layoutInCell="1" allowOverlap="1" wp14:anchorId="2B58BFBA" wp14:editId="02676E52">
             <wp:simplePos x="0" y="0"/>
@@ -20090,7 +20669,7 @@
           <w:noProof/>
           <w:lang w:val="fr-FR"/>
         </w:rPr>
-        <w:t>8</w:t>
+        <w:t>3</w:t>
       </w:r>
       <w:r>
         <w:rPr>
@@ -20218,7 +20797,7 @@
           <w:noProof/>
           <w:lang w:val="fr-FR"/>
         </w:rPr>
-        <w:t>9</w:t>
+        <w:t>4</w:t>
       </w:r>
       <w:r>
         <w:rPr>
@@ -25200,7 +25779,7 @@
   <w:style w:type="paragraph" w:default="1" w:styleId="Normal">
     <w:name w:val="Normal"/>
     <w:qFormat/>
-    <w:rsid w:val="004643B0"/>
+    <w:rsid w:val="00B37105"/>
     <w:pPr>
       <w:widowControl w:val="0"/>
       <w:spacing w:line="440" w:lineRule="exact"/>

</xml_diff>